<commit_message>
Remove accidental reference to nonexistent qr_code() tag
</commit_message>
<xml_diff>
--- a/docassemble/ALWeaver/data/templates/next_steps_starts_case.docx
+++ b/docassemble/ALWeaver/data/templates/next_steps_starts_case.docx
@@ -120,8 +120,6 @@
       <w:r>
         <w:t>.</w:t>
       </w:r>
-      <w:bookmarkStart w:id="0" w:name="_GoBack"/>
-      <w:bookmarkEnd w:id="0"/>
       <w:r>
         <w:t>intro_prompt</w:t>
       </w:r>
@@ -626,8 +624,8 @@
       <w:r>
         <w:t xml:space="preserve">') %} The address of your court, if you need it, is: </w:t>
       </w:r>
-      <w:bookmarkStart w:id="1" w:name="_ayzduvo09uaz"/>
-      <w:bookmarkEnd w:id="1"/>
+      <w:bookmarkStart w:id="0" w:name="_ayzduvo09uaz"/>
+      <w:bookmarkEnd w:id="0"/>
       <w:r>
         <w:br/>
         <w:t xml:space="preserve">{_{ </w:t>
@@ -773,6 +771,8 @@
       <w:r>
         <w:t>At the hearing the judge can do 3 things:</w:t>
       </w:r>
+      <w:bookmarkStart w:id="1" w:name="_GoBack"/>
+      <w:bookmarkEnd w:id="1"/>
     </w:p>
     <w:p>
       <w:pPr>
@@ -1235,7 +1235,15 @@
                               <w:color w:val="000000" w:themeColor="text1"/>
                               <w:sz w:val="22"/>
                             </w:rPr>
-                            <w:t xml:space="preserve">${ </w:t>
+                            <w:t>{</w:t>
+                          </w:r>
+                          <w:r>
+                            <w:rPr>
+                              <w:rFonts w:ascii="Arial" w:hAnsi="Arial" w:cs="Arial"/>
+                              <w:color w:val="000000" w:themeColor="text1"/>
+                              <w:sz w:val="22"/>
+                            </w:rPr>
+                            <w:t xml:space="preserve">{ </w:t>
                           </w:r>
                           <w:proofErr w:type="spellStart"/>
                           <w:r>
@@ -1255,141 +1263,14 @@
                             </w:rPr>
                             <w:t xml:space="preserve"> }</w:t>
                           </w:r>
-                        </w:p>
-                        <w:tbl>
-                          <w:tblPr>
-                            <w:tblW w:w="0" w:type="auto"/>
-                            <w:tblCellSpacing w:w="15" w:type="dxa"/>
-                            <w:tblCellMar>
-                              <w:top w:w="15" w:type="dxa"/>
-                              <w:left w:w="15" w:type="dxa"/>
-                              <w:bottom w:w="15" w:type="dxa"/>
-                              <w:right w:w="15" w:type="dxa"/>
-                            </w:tblCellMar>
-                            <w:tblLook w:val="04A0" w:firstRow="1" w:lastRow="0" w:firstColumn="1" w:lastColumn="0" w:noHBand="0" w:noVBand="1"/>
-                          </w:tblPr>
-                          <w:tblGrid>
-                            <w:gridCol w:w="4365"/>
-                            <w:gridCol w:w="1585"/>
-                          </w:tblGrid>
-                          <w:tr>
-                            <w:trPr>
-                              <w:tblCellSpacing w:w="15" w:type="dxa"/>
-                            </w:trPr>
-                            <w:tc>
-                              <w:tcPr>
-                                <w:tcW w:w="0" w:type="auto"/>
-                                <w:vAlign w:val="center"/>
-                                <w:hideMark/>
-                              </w:tcPr>
-                              <w:p>
-                                <w:pPr>
-                                  <w:spacing w:after="0" w:line="240" w:lineRule="auto"/>
-                                  <w:rPr>
-                                    <w:rFonts w:ascii="Times New Roman" w:eastAsia="Times New Roman" w:hAnsi="Times New Roman" w:cs="Times New Roman"/>
-                                    <w:sz w:val="24"/>
-                                    <w:szCs w:val="24"/>
-                                  </w:rPr>
-                                </w:pPr>
-                                <w:r>
-                                  <w:rPr>
-                                    <w:rFonts w:ascii="Times New Roman" w:eastAsia="Times New Roman" w:hAnsi="Times New Roman" w:cs="Times New Roman"/>
-                                    <w:sz w:val="24"/>
-                                    <w:szCs w:val="24"/>
-                                  </w:rPr>
-                                  <w:t xml:space="preserve">{%p </w:t>
-                                </w:r>
-                                <w:proofErr w:type="spellStart"/>
-                                <w:r>
-                                  <w:rPr>
-                                    <w:rFonts w:ascii="Times New Roman" w:eastAsia="Times New Roman" w:hAnsi="Times New Roman" w:cs="Times New Roman"/>
-                                    <w:sz w:val="24"/>
-                                    <w:szCs w:val="24"/>
-                                  </w:rPr>
-                                  <w:t>qr_code</w:t>
-                                </w:r>
-                                <w:proofErr w:type="spellEnd"/>
-                                <w:r>
-                                  <w:rPr>
-                                    <w:rFonts w:ascii="Times New Roman" w:eastAsia="Times New Roman" w:hAnsi="Times New Roman" w:cs="Times New Roman"/>
-                                    <w:sz w:val="24"/>
-                                    <w:szCs w:val="24"/>
-                                  </w:rPr>
-                                  <w:t>(</w:t>
-                                </w:r>
-                                <w:proofErr w:type="spellStart"/>
-                                <w:proofErr w:type="gramStart"/>
-                                <w:r>
-                                  <w:rPr>
-                                    <w:rFonts w:cs="Arial"/>
-                                    <w:color w:val="000000" w:themeColor="text1"/>
-                                    <w:sz w:val="22"/>
-                                  </w:rPr>
-                                  <w:t>interview.external</w:t>
-                                </w:r>
-                                <w:proofErr w:type="gramEnd"/>
-                                <w:r>
-                                  <w:rPr>
-                                    <w:rFonts w:cs="Arial"/>
-                                    <w:color w:val="000000" w:themeColor="text1"/>
-                                    <w:sz w:val="22"/>
-                                  </w:rPr>
-                                  <w:t>_help_page</w:t>
-                                </w:r>
-                                <w:proofErr w:type="spellEnd"/>
-                                <w:r>
-                                  <w:rPr>
-                                    <w:rFonts w:ascii="Times New Roman" w:eastAsia="Times New Roman" w:hAnsi="Times New Roman" w:cs="Times New Roman"/>
-                                    <w:sz w:val="24"/>
-                                    <w:szCs w:val="24"/>
-                                  </w:rPr>
-                                  <w:t>)</w:t>
-                                </w:r>
-                              </w:p>
-                            </w:tc>
-                            <w:tc>
-                              <w:tcPr>
-                                <w:tcW w:w="0" w:type="auto"/>
-                                <w:vAlign w:val="center"/>
-                                <w:hideMark/>
-                              </w:tcPr>
-                              <w:p>
-                                <w:pPr>
-                                  <w:spacing w:after="0" w:line="240" w:lineRule="auto"/>
-                                  <w:rPr>
-                                    <w:rFonts w:ascii="Times New Roman" w:eastAsia="Times New Roman" w:hAnsi="Times New Roman" w:cs="Times New Roman"/>
-                                    <w:sz w:val="24"/>
-                                    <w:szCs w:val="24"/>
-                                  </w:rPr>
-                                </w:pPr>
-                                <w:r>
-                                  <w:rPr>
-                                    <w:rFonts w:ascii="Times New Roman" w:eastAsia="Times New Roman" w:hAnsi="Times New Roman" w:cs="Times New Roman"/>
-                                    <w:sz w:val="24"/>
-                                    <w:szCs w:val="24"/>
-                                  </w:rPr>
-                                  <w:t xml:space="preserve">| </w:t>
-                                </w:r>
-                                <w:r>
-                                  <w:rPr>
-                                    <w:rFonts w:ascii="Times New Roman" w:eastAsia="Times New Roman" w:hAnsi="Times New Roman" w:cs="Times New Roman"/>
-                                    <w:sz w:val="24"/>
-                                    <w:szCs w:val="24"/>
-                                  </w:rPr>
-                                  <w:t>markdown %}</w:t>
-                                </w:r>
-                              </w:p>
-                            </w:tc>
-                          </w:tr>
-                        </w:tbl>
-                        <w:p>
-                          <w:pPr>
-                            <w:pStyle w:val="FrameContents"/>
+                          <w:r>
                             <w:rPr>
                               <w:rFonts w:ascii="Arial" w:hAnsi="Arial" w:cs="Arial"/>
+                              <w:color w:val="000000" w:themeColor="text1"/>
                               <w:sz w:val="22"/>
                             </w:rPr>
-                          </w:pPr>
+                            <w:t>}</w:t>
+                          </w:r>
                         </w:p>
                         <w:p/>
                       </w:txbxContent>
@@ -1453,7 +1334,15 @@
                         <w:color w:val="000000" w:themeColor="text1"/>
                         <w:sz w:val="22"/>
                       </w:rPr>
-                      <w:t xml:space="preserve">${ </w:t>
+                      <w:t>{</w:t>
+                    </w:r>
+                    <w:r>
+                      <w:rPr>
+                        <w:rFonts w:ascii="Arial" w:hAnsi="Arial" w:cs="Arial"/>
+                        <w:color w:val="000000" w:themeColor="text1"/>
+                        <w:sz w:val="22"/>
+                      </w:rPr>
+                      <w:t xml:space="preserve">{ </w:t>
                     </w:r>
                     <w:proofErr w:type="spellStart"/>
                     <w:r>
@@ -1473,141 +1362,14 @@
                       </w:rPr>
                       <w:t xml:space="preserve"> }</w:t>
                     </w:r>
-                  </w:p>
-                  <w:tbl>
-                    <w:tblPr>
-                      <w:tblW w:w="0" w:type="auto"/>
-                      <w:tblCellSpacing w:w="15" w:type="dxa"/>
-                      <w:tblCellMar>
-                        <w:top w:w="15" w:type="dxa"/>
-                        <w:left w:w="15" w:type="dxa"/>
-                        <w:bottom w:w="15" w:type="dxa"/>
-                        <w:right w:w="15" w:type="dxa"/>
-                      </w:tblCellMar>
-                      <w:tblLook w:val="04A0" w:firstRow="1" w:lastRow="0" w:firstColumn="1" w:lastColumn="0" w:noHBand="0" w:noVBand="1"/>
-                    </w:tblPr>
-                    <w:tblGrid>
-                      <w:gridCol w:w="4365"/>
-                      <w:gridCol w:w="1585"/>
-                    </w:tblGrid>
-                    <w:tr>
-                      <w:trPr>
-                        <w:tblCellSpacing w:w="15" w:type="dxa"/>
-                      </w:trPr>
-                      <w:tc>
-                        <w:tcPr>
-                          <w:tcW w:w="0" w:type="auto"/>
-                          <w:vAlign w:val="center"/>
-                          <w:hideMark/>
-                        </w:tcPr>
-                        <w:p>
-                          <w:pPr>
-                            <w:spacing w:after="0" w:line="240" w:lineRule="auto"/>
-                            <w:rPr>
-                              <w:rFonts w:ascii="Times New Roman" w:eastAsia="Times New Roman" w:hAnsi="Times New Roman" w:cs="Times New Roman"/>
-                              <w:sz w:val="24"/>
-                              <w:szCs w:val="24"/>
-                            </w:rPr>
-                          </w:pPr>
-                          <w:r>
-                            <w:rPr>
-                              <w:rFonts w:ascii="Times New Roman" w:eastAsia="Times New Roman" w:hAnsi="Times New Roman" w:cs="Times New Roman"/>
-                              <w:sz w:val="24"/>
-                              <w:szCs w:val="24"/>
-                            </w:rPr>
-                            <w:t xml:space="preserve">{%p </w:t>
-                          </w:r>
-                          <w:proofErr w:type="spellStart"/>
-                          <w:r>
-                            <w:rPr>
-                              <w:rFonts w:ascii="Times New Roman" w:eastAsia="Times New Roman" w:hAnsi="Times New Roman" w:cs="Times New Roman"/>
-                              <w:sz w:val="24"/>
-                              <w:szCs w:val="24"/>
-                            </w:rPr>
-                            <w:t>qr_code</w:t>
-                          </w:r>
-                          <w:proofErr w:type="spellEnd"/>
-                          <w:r>
-                            <w:rPr>
-                              <w:rFonts w:ascii="Times New Roman" w:eastAsia="Times New Roman" w:hAnsi="Times New Roman" w:cs="Times New Roman"/>
-                              <w:sz w:val="24"/>
-                              <w:szCs w:val="24"/>
-                            </w:rPr>
-                            <w:t>(</w:t>
-                          </w:r>
-                          <w:proofErr w:type="spellStart"/>
-                          <w:proofErr w:type="gramStart"/>
-                          <w:r>
-                            <w:rPr>
-                              <w:rFonts w:cs="Arial"/>
-                              <w:color w:val="000000" w:themeColor="text1"/>
-                              <w:sz w:val="22"/>
-                            </w:rPr>
-                            <w:t>interview.external</w:t>
-                          </w:r>
-                          <w:proofErr w:type="gramEnd"/>
-                          <w:r>
-                            <w:rPr>
-                              <w:rFonts w:cs="Arial"/>
-                              <w:color w:val="000000" w:themeColor="text1"/>
-                              <w:sz w:val="22"/>
-                            </w:rPr>
-                            <w:t>_help_page</w:t>
-                          </w:r>
-                          <w:proofErr w:type="spellEnd"/>
-                          <w:r>
-                            <w:rPr>
-                              <w:rFonts w:ascii="Times New Roman" w:eastAsia="Times New Roman" w:hAnsi="Times New Roman" w:cs="Times New Roman"/>
-                              <w:sz w:val="24"/>
-                              <w:szCs w:val="24"/>
-                            </w:rPr>
-                            <w:t>)</w:t>
-                          </w:r>
-                        </w:p>
-                      </w:tc>
-                      <w:tc>
-                        <w:tcPr>
-                          <w:tcW w:w="0" w:type="auto"/>
-                          <w:vAlign w:val="center"/>
-                          <w:hideMark/>
-                        </w:tcPr>
-                        <w:p>
-                          <w:pPr>
-                            <w:spacing w:after="0" w:line="240" w:lineRule="auto"/>
-                            <w:rPr>
-                              <w:rFonts w:ascii="Times New Roman" w:eastAsia="Times New Roman" w:hAnsi="Times New Roman" w:cs="Times New Roman"/>
-                              <w:sz w:val="24"/>
-                              <w:szCs w:val="24"/>
-                            </w:rPr>
-                          </w:pPr>
-                          <w:r>
-                            <w:rPr>
-                              <w:rFonts w:ascii="Times New Roman" w:eastAsia="Times New Roman" w:hAnsi="Times New Roman" w:cs="Times New Roman"/>
-                              <w:sz w:val="24"/>
-                              <w:szCs w:val="24"/>
-                            </w:rPr>
-                            <w:t xml:space="preserve">| </w:t>
-                          </w:r>
-                          <w:r>
-                            <w:rPr>
-                              <w:rFonts w:ascii="Times New Roman" w:eastAsia="Times New Roman" w:hAnsi="Times New Roman" w:cs="Times New Roman"/>
-                              <w:sz w:val="24"/>
-                              <w:szCs w:val="24"/>
-                            </w:rPr>
-                            <w:t>markdown %}</w:t>
-                          </w:r>
-                        </w:p>
-                      </w:tc>
-                    </w:tr>
-                  </w:tbl>
-                  <w:p>
-                    <w:pPr>
-                      <w:pStyle w:val="FrameContents"/>
+                    <w:r>
                       <w:rPr>
                         <w:rFonts w:ascii="Arial" w:hAnsi="Arial" w:cs="Arial"/>
+                        <w:color w:val="000000" w:themeColor="text1"/>
                         <w:sz w:val="22"/>
                       </w:rPr>
-                    </w:pPr>
+                      <w:t>}</w:t>
+                    </w:r>
                   </w:p>
                   <w:p/>
                 </w:txbxContent>

</xml_diff>

<commit_message>
We also didn't create the external help page yet
</commit_message>
<xml_diff>
--- a/docassemble/ALWeaver/data/templates/next_steps_starts_case.docx
+++ b/docassemble/ALWeaver/data/templates/next_steps_starts_case.docx
@@ -131,28 +131,20 @@
         <w:rPr>
           <w:highlight w:val="yellow"/>
         </w:rPr>
-        <w:t>[application/petition/complaint</w:t>
-      </w:r>
-      <w:proofErr w:type="gramStart"/>
+        <w:t>[application/petition/complaint]</w:t>
+      </w:r>
       <w:r>
         <w:rPr>
           <w:highlight w:val="yellow"/>
         </w:rPr>
+        <w:t xml:space="preserve"> </w:t>
+      </w:r>
+      <w:r>
+        <w:rPr>
+          <w:highlight w:val="yellow"/>
+        </w:rPr>
         <w:t>]</w:t>
       </w:r>
-      <w:r>
-        <w:rPr>
-          <w:highlight w:val="yellow"/>
-        </w:rPr>
-        <w:t xml:space="preserve"> </w:t>
-      </w:r>
-      <w:r>
-        <w:rPr>
-          <w:highlight w:val="yellow"/>
-        </w:rPr>
-        <w:t>]</w:t>
-      </w:r>
-      <w:proofErr w:type="gramEnd"/>
       <w:r>
         <w:t xml:space="preserve">{_% if </w:t>
       </w:r>
@@ -222,8 +214,12 @@
     <w:p>
       <w:pPr>
         <w:sectPr>
-          <w:footerReference w:type="default" r:id="rId7"/>
-          <w:footerReference w:type="first" r:id="rId8"/>
+          <w:headerReference w:type="even" r:id="rId7"/>
+          <w:headerReference w:type="default" r:id="rId8"/>
+          <w:footerReference w:type="even" r:id="rId9"/>
+          <w:footerReference w:type="default" r:id="rId10"/>
+          <w:headerReference w:type="first" r:id="rId11"/>
+          <w:footerReference w:type="first" r:id="rId12"/>
           <w:pgSz w:w="12240" w:h="15840"/>
           <w:pgMar w:top="720" w:right="720" w:bottom="720" w:left="720" w:header="720" w:footer="720" w:gutter="0"/>
           <w:cols w:space="720"/>
@@ -312,9 +308,9 @@
             <w14:bevel/>
           </w14:textOutline>
         </w:rPr>
-        <w:t>Deliver a copy to {</w:t>
-      </w:r>
-      <w:proofErr w:type="gramStart"/>
+        <w:t xml:space="preserve">Deliver a copy to {_{ </w:t>
+      </w:r>
+      <w:proofErr w:type="spellStart"/>
       <w:r>
         <w:rPr>
           <w14:textOutline w14:w="9525" w14:cap="rnd" w14:cmpd="sng" w14:algn="ctr">
@@ -323,21 +319,9 @@
             <w14:bevel/>
           </w14:textOutline>
         </w:rPr>
-        <w:t xml:space="preserve">_{ </w:t>
-      </w:r>
-      <w:proofErr w:type="spellStart"/>
-      <w:r>
-        <w:rPr>
-          <w14:textOutline w14:w="9525" w14:cap="rnd" w14:cmpd="sng" w14:algn="ctr">
-            <w14:noFill/>
-            <w14:prstDash w14:val="solid"/>
-            <w14:bevel/>
-          </w14:textOutline>
-        </w:rPr>
         <w:t>showifdef</w:t>
       </w:r>
       <w:proofErr w:type="spellEnd"/>
-      <w:proofErr w:type="gramEnd"/>
       <w:r>
         <w:rPr>
           <w14:textOutline w14:w="9525" w14:cap="rnd" w14:cmpd="sng" w14:algn="ctr">
@@ -467,19 +451,17 @@
             <w14:bevel/>
           </w14:textOutline>
         </w:rPr>
-        <w:t>[application/petition/complaint</w:t>
-      </w:r>
-      <w:proofErr w:type="gramStart"/>
-      <w:r>
-        <w:rPr>
-          <w:highlight w:val="yellow"/>
+        <w:t>[application/petition/complaint]</w:t>
+      </w:r>
+      <w:r>
+        <w:rPr>
           <w14:textOutline w14:w="9525" w14:cap="rnd" w14:cmpd="sng" w14:algn="ctr">
             <w14:noFill/>
             <w14:prstDash w14:val="solid"/>
             <w14:bevel/>
           </w14:textOutline>
         </w:rPr>
-        <w:t>]</w:t>
+        <w:t>:</w:t>
       </w:r>
       <w:r>
         <w:rPr>
@@ -489,19 +471,8 @@
             <w14:bevel/>
           </w14:textOutline>
         </w:rPr>
-        <w:t>:</w:t>
-      </w:r>
-      <w:r>
-        <w:rPr>
-          <w14:textOutline w14:w="9525" w14:cap="rnd" w14:cmpd="sng" w14:algn="ctr">
-            <w14:noFill/>
-            <w14:prstDash w14:val="solid"/>
-            <w14:bevel/>
-          </w14:textOutline>
-        </w:rPr>
         <w:t>.</w:t>
       </w:r>
-      <w:proofErr w:type="gramEnd"/>
     </w:p>
     <w:p>
       <w:pPr>
@@ -562,19 +533,11 @@
         <w:suppressAutoHyphens/>
       </w:pPr>
       <w:r>
-        <w:t>Call the {</w:t>
-      </w:r>
-      <w:proofErr w:type="gramStart"/>
-      <w:r>
-        <w:t xml:space="preserve">_{ </w:t>
+        <w:t xml:space="preserve">Call the {_{ </w:t>
       </w:r>
       <w:proofErr w:type="spellStart"/>
       <w:r>
-        <w:t>trial</w:t>
-      </w:r>
-      <w:proofErr w:type="gramEnd"/>
-      <w:r>
-        <w:t>_court</w:t>
+        <w:t>trial_court</w:t>
       </w:r>
       <w:proofErr w:type="spellEnd"/>
       <w:r>
@@ -610,22 +573,14 @@
       </w:r>
       <w:proofErr w:type="spellStart"/>
       <w:r>
-        <w:t>trial_</w:t>
-      </w:r>
-      <w:proofErr w:type="gramStart"/>
-      <w:r>
-        <w:t>court.address</w:t>
-      </w:r>
-      <w:proofErr w:type="gramEnd"/>
-      <w:r>
-        <w:t>.address</w:t>
+        <w:t>trial_court.address.address</w:t>
       </w:r>
       <w:proofErr w:type="spellEnd"/>
       <w:r>
         <w:t xml:space="preserve">') %} The address of your court, if you need it, is: </w:t>
       </w:r>
-      <w:bookmarkStart w:id="0" w:name="_ayzduvo09uaz"/>
-      <w:bookmarkEnd w:id="0"/>
+      <w:bookmarkStart w:id="2" w:name="_ayzduvo09uaz"/>
+      <w:bookmarkEnd w:id="2"/>
       <w:r>
         <w:br/>
         <w:t xml:space="preserve">{_{ </w:t>
@@ -674,96 +629,74 @@
         <w:rPr>
           <w:rFonts w:ascii="Arial" w:hAnsi="Arial" w:cs="Arial"/>
         </w:rPr>
-        <w:t>{</w:t>
-      </w:r>
-      <w:proofErr w:type="gramStart"/>
+        <w:t xml:space="preserve">{_{ </w:t>
+      </w:r>
+      <w:proofErr w:type="spellStart"/>
       <w:r>
         <w:rPr>
           <w:rFonts w:ascii="Arial" w:hAnsi="Arial" w:cs="Arial"/>
         </w:rPr>
-        <w:t xml:space="preserve">_{ </w:t>
+        <w:t>other_parties</w:t>
+      </w:r>
+      <w:proofErr w:type="spellEnd"/>
+      <w:r>
+        <w:rPr>
+          <w:rFonts w:ascii="Arial" w:hAnsi="Arial" w:cs="Arial"/>
+        </w:rPr>
+        <w:t xml:space="preserve"> }_}</w:t>
+      </w:r>
+      <w:r>
+        <w:rPr>
+          <w:rFonts w:ascii="Arial" w:hAnsi="Arial" w:cs="Arial"/>
+        </w:rPr>
+        <w:t xml:space="preserve"> must get a copy of this form. Deliver a copy by hand, mail, or electronic filing.</w:t>
+      </w:r>
+    </w:p>
+    <w:p>
+      <w:pPr>
+        <w:pStyle w:val="NumberedList"/>
+        <w:rPr>
+          <w:rFonts w:ascii="Arial" w:hAnsi="Arial" w:cs="Arial"/>
+        </w:rPr>
+      </w:pPr>
+    </w:p>
+    <w:p>
+      <w:pPr>
+        <w:pStyle w:val="Heading2"/>
+      </w:pPr>
+      <w:r>
+        <w:t>What happens in the hearing?</w:t>
+      </w:r>
+    </w:p>
+    <w:p>
+      <w:r>
+        <w:t>The judge reads your complaint and your evidence. They may ask you questions.</w:t>
+      </w:r>
+    </w:p>
+    <w:p>
+      <w:r>
+        <w:rPr>
+          <w:b/>
+        </w:rPr>
+        <w:t>Tell</w:t>
+      </w:r>
+      <w:r>
+        <w:t xml:space="preserve"> the judge why you need a {{ </w:t>
       </w:r>
       <w:proofErr w:type="spellStart"/>
       <w:r>
-        <w:rPr>
-          <w:rFonts w:ascii="Arial" w:hAnsi="Arial" w:cs="Arial"/>
-        </w:rPr>
-        <w:t>other</w:t>
-      </w:r>
-      <w:proofErr w:type="gramEnd"/>
-      <w:r>
-        <w:rPr>
-          <w:rFonts w:ascii="Arial" w:hAnsi="Arial" w:cs="Arial"/>
-        </w:rPr>
-        <w:t>_parties</w:t>
+        <w:t>interview.title</w:t>
       </w:r>
       <w:proofErr w:type="spellEnd"/>
       <w:r>
-        <w:rPr>
-          <w:rFonts w:ascii="Arial" w:hAnsi="Arial" w:cs="Arial"/>
-        </w:rPr>
-        <w:t xml:space="preserve"> }_}</w:t>
-      </w:r>
-      <w:r>
-        <w:rPr>
-          <w:rFonts w:ascii="Arial" w:hAnsi="Arial" w:cs="Arial"/>
-        </w:rPr>
-        <w:t xml:space="preserve"> must get a copy of this form. Deliver a copy by hand, mail, or electronic filing.</w:t>
-      </w:r>
-    </w:p>
-    <w:p>
-      <w:pPr>
-        <w:pStyle w:val="NumberedList"/>
-        <w:rPr>
-          <w:rFonts w:ascii="Arial" w:hAnsi="Arial" w:cs="Arial"/>
-        </w:rPr>
-      </w:pPr>
+        <w:t xml:space="preserve"> }}. Talk about the facts that you wrote in your complaint. Tell the judge about any evidence that you have.</w:t>
+      </w:r>
     </w:p>
     <w:p>
       <w:pPr>
         <w:pStyle w:val="Heading2"/>
       </w:pPr>
       <w:r>
-        <w:t>What happens in the hearing?</w:t>
-      </w:r>
-    </w:p>
-    <w:p>
-      <w:r>
-        <w:t>The judge reads your complaint and your evidence. They may ask you questions.</w:t>
-      </w:r>
-    </w:p>
-    <w:p>
-      <w:r>
-        <w:rPr>
-          <w:b/>
-        </w:rPr>
-        <w:t>Tell</w:t>
-      </w:r>
-      <w:r>
-        <w:t xml:space="preserve"> the judge why you need a </w:t>
-      </w:r>
-      <w:proofErr w:type="gramStart"/>
-      <w:r>
-        <w:t xml:space="preserve">{{ </w:t>
-      </w:r>
-      <w:proofErr w:type="spellStart"/>
-      <w:r>
-        <w:t>interview</w:t>
-      </w:r>
-      <w:proofErr w:type="gramEnd"/>
-      <w:r>
-        <w:t>.title</w:t>
-      </w:r>
-      <w:proofErr w:type="spellEnd"/>
-      <w:r>
-        <w:t xml:space="preserve"> }}. Talk about the facts that you wrote in your complaint. Tell the judge about any evidence that you have.</w:t>
-      </w:r>
-    </w:p>
-    <w:p>
-      <w:pPr>
-        <w:pStyle w:val="Heading2"/>
-      </w:pPr>
-      <w:r>
         <w:t>What can the judge do?</w:t>
       </w:r>
     </w:p>
@@ -771,8 +704,6 @@
       <w:r>
         <w:t>At the hearing the judge can do 3 things:</w:t>
       </w:r>
-      <w:bookmarkStart w:id="1" w:name="_GoBack"/>
-      <w:bookmarkEnd w:id="1"/>
     </w:p>
     <w:p>
       <w:pPr>
@@ -809,8 +740,8 @@
         </w:rPr>
         <w:t>.</w:t>
       </w:r>
-      <w:bookmarkStart w:id="2" w:name="_eim2ht2zskaf"/>
-      <w:bookmarkEnd w:id="2"/>
+      <w:bookmarkStart w:id="3" w:name="_eim2ht2zskaf"/>
+      <w:bookmarkEnd w:id="3"/>
     </w:p>
     <w:p>
       <w:pPr>
@@ -963,6 +894,16 @@
 </file>
 
 <file path=word/footer1.xml><?xml version="1.0" encoding="utf-8"?>
+<w:ftr xmlns:wpc="http://schemas.microsoft.com/office/word/2010/wordprocessingCanvas" xmlns:cx="http://schemas.microsoft.com/office/drawing/2014/chartex" xmlns:cx1="http://schemas.microsoft.com/office/drawing/2015/9/8/chartex" xmlns:cx2="http://schemas.microsoft.com/office/drawing/2015/10/21/chartex" xmlns:cx3="http://schemas.microsoft.com/office/drawing/2016/5/9/chartex" xmlns:cx4="http://schemas.microsoft.com/office/drawing/2016/5/10/chartex" xmlns:cx5="http://schemas.microsoft.com/office/drawing/2016/5/11/chartex" xmlns:cx6="http://schemas.microsoft.com/office/drawing/2016/5/12/chartex" xmlns:cx7="http://schemas.microsoft.com/office/drawing/2016/5/13/chartex" xmlns:cx8="http://schemas.microsoft.com/office/drawing/2016/5/14/chartex" xmlns:mc="http://schemas.openxmlformats.org/markup-compatibility/2006" xmlns:aink="http://schemas.microsoft.com/office/drawing/2016/ink" xmlns:am3d="http://schemas.microsoft.com/office/drawing/2017/model3d" xmlns:o="urn:schemas-microsoft-com:office:office" xmlns:r="http://schemas.openxmlformats.org/officeDocument/2006/relationships" xmlns:m="http://schemas.openxmlformats.org/officeDocument/2006/math" xmlns:v="urn:schemas-microsoft-com:vml" xmlns:wp14="http://schemas.microsoft.com/office/word/2010/wordprocessingDrawing" xmlns:wp="http://schemas.openxmlformats.org/drawingml/2006/wordprocessingDrawing" xmlns:w10="urn:schemas-microsoft-com:office:word" xmlns:w="http://schemas.openxmlformats.org/wordprocessingml/2006/main" xmlns:w14="http://schemas.microsoft.com/office/word/2010/wordml" xmlns:w15="http://schemas.microsoft.com/office/word/2012/wordml" xmlns:w16cid="http://schemas.microsoft.com/office/word/2016/wordml/cid" xmlns:w16se="http://schemas.microsoft.com/office/word/2015/wordml/symex" xmlns:wpg="http://schemas.microsoft.com/office/word/2010/wordprocessingGroup" xmlns:wpi="http://schemas.microsoft.com/office/word/2010/wordprocessingInk" xmlns:wne="http://schemas.microsoft.com/office/word/2006/wordml" xmlns:wps="http://schemas.microsoft.com/office/word/2010/wordprocessingShape" mc:Ignorable="w14 w15 w16se w16cid wp14">
+  <w:p>
+    <w:pPr>
+      <w:pStyle w:val="Footer"/>
+    </w:pPr>
+  </w:p>
+</w:ftr>
+</file>
+
+<file path=word/footer2.xml><?xml version="1.0" encoding="utf-8"?>
 <w:ftr xmlns:wpc="http://schemas.microsoft.com/office/word/2010/wordprocessingCanvas" xmlns:cx="http://schemas.microsoft.com/office/drawing/2014/chartex" xmlns:cx1="http://schemas.microsoft.com/office/drawing/2015/9/8/chartex" xmlns:cx2="http://schemas.microsoft.com/office/drawing/2015/10/21/chartex" xmlns:cx3="http://schemas.microsoft.com/office/drawing/2016/5/9/chartex" xmlns:cx4="http://schemas.microsoft.com/office/drawing/2016/5/10/chartex" xmlns:cx5="http://schemas.microsoft.com/office/drawing/2016/5/11/chartex" xmlns:cx6="http://schemas.microsoft.com/office/drawing/2016/5/12/chartex" xmlns:cx7="http://schemas.microsoft.com/office/drawing/2016/5/13/chartex" xmlns:cx8="http://schemas.microsoft.com/office/drawing/2016/5/14/chartex" xmlns:mc="http://schemas.openxmlformats.org/markup-compatibility/2006" xmlns:aink="http://schemas.microsoft.com/office/drawing/2016/ink" xmlns:am3d="http://schemas.microsoft.com/office/drawing/2017/model3d" xmlns:o="urn:schemas-microsoft-com:office:office" xmlns:r="http://schemas.openxmlformats.org/officeDocument/2006/relationships" xmlns:m="http://schemas.openxmlformats.org/officeDocument/2006/math" xmlns:v="urn:schemas-microsoft-com:vml" xmlns:wp14="http://schemas.microsoft.com/office/word/2010/wordprocessingDrawing" xmlns:wp="http://schemas.openxmlformats.org/drawingml/2006/wordprocessingDrawing" xmlns:w10="urn:schemas-microsoft-com:office:word" xmlns:w="http://schemas.openxmlformats.org/wordprocessingml/2006/main" xmlns:w14="http://schemas.microsoft.com/office/word/2010/wordml" xmlns:w15="http://schemas.microsoft.com/office/word/2012/wordml" xmlns:w16cid="http://schemas.microsoft.com/office/word/2016/wordml/cid" xmlns:w16se="http://schemas.microsoft.com/office/word/2015/wordml/symex" xmlns:wpg="http://schemas.microsoft.com/office/word/2010/wordprocessingGroup" xmlns:wpi="http://schemas.microsoft.com/office/word/2010/wordprocessingInk" xmlns:wne="http://schemas.microsoft.com/office/word/2006/wordml" xmlns:wps="http://schemas.microsoft.com/office/word/2010/wordprocessingShape" mc:Ignorable="w14 w15 w16se w16cid wp14">
   <w:p>
     <w:pPr>
@@ -1130,7 +1071,7 @@
 </w:ftr>
 </file>
 
-<file path=word/footer2.xml><?xml version="1.0" encoding="utf-8"?>
+<file path=word/footer3.xml><?xml version="1.0" encoding="utf-8"?>
 <w:ftr xmlns:wpc="http://schemas.microsoft.com/office/word/2010/wordprocessingCanvas" xmlns:cx="http://schemas.microsoft.com/office/drawing/2014/chartex" xmlns:cx1="http://schemas.microsoft.com/office/drawing/2015/9/8/chartex" xmlns:cx2="http://schemas.microsoft.com/office/drawing/2015/10/21/chartex" xmlns:cx3="http://schemas.microsoft.com/office/drawing/2016/5/9/chartex" xmlns:cx4="http://schemas.microsoft.com/office/drawing/2016/5/10/chartex" xmlns:cx5="http://schemas.microsoft.com/office/drawing/2016/5/11/chartex" xmlns:cx6="http://schemas.microsoft.com/office/drawing/2016/5/12/chartex" xmlns:cx7="http://schemas.microsoft.com/office/drawing/2016/5/13/chartex" xmlns:cx8="http://schemas.microsoft.com/office/drawing/2016/5/14/chartex" xmlns:mc="http://schemas.openxmlformats.org/markup-compatibility/2006" xmlns:aink="http://schemas.microsoft.com/office/drawing/2016/ink" xmlns:am3d="http://schemas.microsoft.com/office/drawing/2017/model3d" xmlns:o="urn:schemas-microsoft-com:office:office" xmlns:r="http://schemas.openxmlformats.org/officeDocument/2006/relationships" xmlns:m="http://schemas.openxmlformats.org/officeDocument/2006/math" xmlns:v="urn:schemas-microsoft-com:vml" xmlns:wp14="http://schemas.microsoft.com/office/word/2010/wordprocessingDrawing" xmlns:wp="http://schemas.openxmlformats.org/drawingml/2006/wordprocessingDrawing" xmlns:w10="urn:schemas-microsoft-com:office:word" xmlns:w="http://schemas.openxmlformats.org/wordprocessingml/2006/main" xmlns:w14="http://schemas.microsoft.com/office/word/2010/wordml" xmlns:w15="http://schemas.microsoft.com/office/word/2012/wordml" xmlns:w16cid="http://schemas.microsoft.com/office/word/2016/wordml/cid" xmlns:w16se="http://schemas.microsoft.com/office/word/2015/wordml/symex" xmlns:wpg="http://schemas.microsoft.com/office/word/2010/wordprocessingGroup" xmlns:wpi="http://schemas.microsoft.com/office/word/2010/wordprocessingInk" xmlns:wne="http://schemas.microsoft.com/office/word/2006/wordml" xmlns:wps="http://schemas.microsoft.com/office/word/2010/wordprocessingShape" mc:Ignorable="w14 w15 w16se w16cid wp14">
   <w:p>
     <w:pPr>
@@ -1209,68 +1150,10 @@
                               <w:color w:val="000000" w:themeColor="text1"/>
                               <w:sz w:val="22"/>
                             </w:rPr>
-                            <w:t xml:space="preserve">Find out more about what to </w:t>
+                            <w:t xml:space="preserve">Find out more about what to do : </w:t>
                           </w:r>
-                          <w:proofErr w:type="gramStart"/>
-                          <w:r>
-                            <w:rPr>
-                              <w:rFonts w:ascii="Arial" w:hAnsi="Arial" w:cs="Arial"/>
-                              <w:color w:val="000000" w:themeColor="text1"/>
-                              <w:sz w:val="22"/>
-                            </w:rPr>
-                            <w:t>do :</w:t>
-                          </w:r>
-                          <w:proofErr w:type="gramEnd"/>
-                          <w:r>
-                            <w:rPr>
-                              <w:rFonts w:ascii="Arial" w:hAnsi="Arial" w:cs="Arial"/>
-                              <w:color w:val="000000" w:themeColor="text1"/>
-                              <w:sz w:val="22"/>
-                            </w:rPr>
-                            <w:t xml:space="preserve"> </w:t>
-                          </w:r>
-                          <w:r>
-                            <w:rPr>
-                              <w:rFonts w:ascii="Arial" w:hAnsi="Arial" w:cs="Arial"/>
-                              <w:color w:val="000000" w:themeColor="text1"/>
-                              <w:sz w:val="22"/>
-                            </w:rPr>
-                            <w:t>{</w:t>
-                          </w:r>
-                          <w:r>
-                            <w:rPr>
-                              <w:rFonts w:ascii="Arial" w:hAnsi="Arial" w:cs="Arial"/>
-                              <w:color w:val="000000" w:themeColor="text1"/>
-                              <w:sz w:val="22"/>
-                            </w:rPr>
-                            <w:t xml:space="preserve">{ </w:t>
-                          </w:r>
-                          <w:proofErr w:type="spellStart"/>
-                          <w:r>
-                            <w:rPr>
-                              <w:rFonts w:ascii="Arial" w:hAnsi="Arial" w:cs="Arial"/>
-                              <w:color w:val="000000" w:themeColor="text1"/>
-                              <w:sz w:val="22"/>
-                            </w:rPr>
-                            <w:t>interview.external_help_page</w:t>
-                          </w:r>
-                          <w:proofErr w:type="spellEnd"/>
-                          <w:r>
-                            <w:rPr>
-                              <w:rFonts w:ascii="Arial" w:hAnsi="Arial" w:cs="Arial"/>
-                              <w:color w:val="000000" w:themeColor="text1"/>
-                              <w:sz w:val="22"/>
-                            </w:rPr>
-                            <w:t xml:space="preserve"> }</w:t>
-                          </w:r>
-                          <w:r>
-                            <w:rPr>
-                              <w:rFonts w:ascii="Arial" w:hAnsi="Arial" w:cs="Arial"/>
-                              <w:color w:val="000000" w:themeColor="text1"/>
-                              <w:sz w:val="22"/>
-                            </w:rPr>
-                            <w:t>}</w:t>
-                          </w:r>
+                          <w:bookmarkStart w:id="0" w:name="_GoBack"/>
+                          <w:bookmarkEnd w:id="0"/>
                         </w:p>
                         <w:p/>
                       </w:txbxContent>
@@ -1308,68 +1191,10 @@
                         <w:color w:val="000000" w:themeColor="text1"/>
                         <w:sz w:val="22"/>
                       </w:rPr>
-                      <w:t xml:space="preserve">Find out more about what to </w:t>
+                      <w:t xml:space="preserve">Find out more about what to do : </w:t>
                     </w:r>
-                    <w:proofErr w:type="gramStart"/>
-                    <w:r>
-                      <w:rPr>
-                        <w:rFonts w:ascii="Arial" w:hAnsi="Arial" w:cs="Arial"/>
-                        <w:color w:val="000000" w:themeColor="text1"/>
-                        <w:sz w:val="22"/>
-                      </w:rPr>
-                      <w:t>do :</w:t>
-                    </w:r>
-                    <w:proofErr w:type="gramEnd"/>
-                    <w:r>
-                      <w:rPr>
-                        <w:rFonts w:ascii="Arial" w:hAnsi="Arial" w:cs="Arial"/>
-                        <w:color w:val="000000" w:themeColor="text1"/>
-                        <w:sz w:val="22"/>
-                      </w:rPr>
-                      <w:t xml:space="preserve"> </w:t>
-                    </w:r>
-                    <w:r>
-                      <w:rPr>
-                        <w:rFonts w:ascii="Arial" w:hAnsi="Arial" w:cs="Arial"/>
-                        <w:color w:val="000000" w:themeColor="text1"/>
-                        <w:sz w:val="22"/>
-                      </w:rPr>
-                      <w:t>{</w:t>
-                    </w:r>
-                    <w:r>
-                      <w:rPr>
-                        <w:rFonts w:ascii="Arial" w:hAnsi="Arial" w:cs="Arial"/>
-                        <w:color w:val="000000" w:themeColor="text1"/>
-                        <w:sz w:val="22"/>
-                      </w:rPr>
-                      <w:t xml:space="preserve">{ </w:t>
-                    </w:r>
-                    <w:proofErr w:type="spellStart"/>
-                    <w:r>
-                      <w:rPr>
-                        <w:rFonts w:ascii="Arial" w:hAnsi="Arial" w:cs="Arial"/>
-                        <w:color w:val="000000" w:themeColor="text1"/>
-                        <w:sz w:val="22"/>
-                      </w:rPr>
-                      <w:t>interview.external_help_page</w:t>
-                    </w:r>
-                    <w:proofErr w:type="spellEnd"/>
-                    <w:r>
-                      <w:rPr>
-                        <w:rFonts w:ascii="Arial" w:hAnsi="Arial" w:cs="Arial"/>
-                        <w:color w:val="000000" w:themeColor="text1"/>
-                        <w:sz w:val="22"/>
-                      </w:rPr>
-                      <w:t xml:space="preserve"> }</w:t>
-                    </w:r>
-                    <w:r>
-                      <w:rPr>
-                        <w:rFonts w:ascii="Arial" w:hAnsi="Arial" w:cs="Arial"/>
-                        <w:color w:val="000000" w:themeColor="text1"/>
-                        <w:sz w:val="22"/>
-                      </w:rPr>
-                      <w:t>}</w:t>
-                    </w:r>
+                    <w:bookmarkStart w:id="1" w:name="_GoBack"/>
+                    <w:bookmarkEnd w:id="1"/>
                   </w:p>
                   <w:p/>
                 </w:txbxContent>
@@ -1407,6 +1232,36 @@
     </w:p>
   </w:footnote>
 </w:footnotes>
+</file>
+
+<file path=word/header1.xml><?xml version="1.0" encoding="utf-8"?>
+<w:hdr xmlns:wpc="http://schemas.microsoft.com/office/word/2010/wordprocessingCanvas" xmlns:cx="http://schemas.microsoft.com/office/drawing/2014/chartex" xmlns:cx1="http://schemas.microsoft.com/office/drawing/2015/9/8/chartex" xmlns:cx2="http://schemas.microsoft.com/office/drawing/2015/10/21/chartex" xmlns:cx3="http://schemas.microsoft.com/office/drawing/2016/5/9/chartex" xmlns:cx4="http://schemas.microsoft.com/office/drawing/2016/5/10/chartex" xmlns:cx5="http://schemas.microsoft.com/office/drawing/2016/5/11/chartex" xmlns:cx6="http://schemas.microsoft.com/office/drawing/2016/5/12/chartex" xmlns:cx7="http://schemas.microsoft.com/office/drawing/2016/5/13/chartex" xmlns:cx8="http://schemas.microsoft.com/office/drawing/2016/5/14/chartex" xmlns:mc="http://schemas.openxmlformats.org/markup-compatibility/2006" xmlns:aink="http://schemas.microsoft.com/office/drawing/2016/ink" xmlns:am3d="http://schemas.microsoft.com/office/drawing/2017/model3d" xmlns:o="urn:schemas-microsoft-com:office:office" xmlns:r="http://schemas.openxmlformats.org/officeDocument/2006/relationships" xmlns:m="http://schemas.openxmlformats.org/officeDocument/2006/math" xmlns:v="urn:schemas-microsoft-com:vml" xmlns:wp14="http://schemas.microsoft.com/office/word/2010/wordprocessingDrawing" xmlns:wp="http://schemas.openxmlformats.org/drawingml/2006/wordprocessingDrawing" xmlns:w10="urn:schemas-microsoft-com:office:word" xmlns:w="http://schemas.openxmlformats.org/wordprocessingml/2006/main" xmlns:w14="http://schemas.microsoft.com/office/word/2010/wordml" xmlns:w15="http://schemas.microsoft.com/office/word/2012/wordml" xmlns:w16cid="http://schemas.microsoft.com/office/word/2016/wordml/cid" xmlns:w16se="http://schemas.microsoft.com/office/word/2015/wordml/symex" xmlns:wpg="http://schemas.microsoft.com/office/word/2010/wordprocessingGroup" xmlns:wpi="http://schemas.microsoft.com/office/word/2010/wordprocessingInk" xmlns:wne="http://schemas.microsoft.com/office/word/2006/wordml" xmlns:wps="http://schemas.microsoft.com/office/word/2010/wordprocessingShape" mc:Ignorable="w14 w15 w16se w16cid wp14">
+  <w:p>
+    <w:pPr>
+      <w:pStyle w:val="Header"/>
+    </w:pPr>
+  </w:p>
+</w:hdr>
+</file>
+
+<file path=word/header2.xml><?xml version="1.0" encoding="utf-8"?>
+<w:hdr xmlns:wpc="http://schemas.microsoft.com/office/word/2010/wordprocessingCanvas" xmlns:cx="http://schemas.microsoft.com/office/drawing/2014/chartex" xmlns:cx1="http://schemas.microsoft.com/office/drawing/2015/9/8/chartex" xmlns:cx2="http://schemas.microsoft.com/office/drawing/2015/10/21/chartex" xmlns:cx3="http://schemas.microsoft.com/office/drawing/2016/5/9/chartex" xmlns:cx4="http://schemas.microsoft.com/office/drawing/2016/5/10/chartex" xmlns:cx5="http://schemas.microsoft.com/office/drawing/2016/5/11/chartex" xmlns:cx6="http://schemas.microsoft.com/office/drawing/2016/5/12/chartex" xmlns:cx7="http://schemas.microsoft.com/office/drawing/2016/5/13/chartex" xmlns:cx8="http://schemas.microsoft.com/office/drawing/2016/5/14/chartex" xmlns:mc="http://schemas.openxmlformats.org/markup-compatibility/2006" xmlns:aink="http://schemas.microsoft.com/office/drawing/2016/ink" xmlns:am3d="http://schemas.microsoft.com/office/drawing/2017/model3d" xmlns:o="urn:schemas-microsoft-com:office:office" xmlns:r="http://schemas.openxmlformats.org/officeDocument/2006/relationships" xmlns:m="http://schemas.openxmlformats.org/officeDocument/2006/math" xmlns:v="urn:schemas-microsoft-com:vml" xmlns:wp14="http://schemas.microsoft.com/office/word/2010/wordprocessingDrawing" xmlns:wp="http://schemas.openxmlformats.org/drawingml/2006/wordprocessingDrawing" xmlns:w10="urn:schemas-microsoft-com:office:word" xmlns:w="http://schemas.openxmlformats.org/wordprocessingml/2006/main" xmlns:w14="http://schemas.microsoft.com/office/word/2010/wordml" xmlns:w15="http://schemas.microsoft.com/office/word/2012/wordml" xmlns:w16cid="http://schemas.microsoft.com/office/word/2016/wordml/cid" xmlns:w16se="http://schemas.microsoft.com/office/word/2015/wordml/symex" xmlns:wpg="http://schemas.microsoft.com/office/word/2010/wordprocessingGroup" xmlns:wpi="http://schemas.microsoft.com/office/word/2010/wordprocessingInk" xmlns:wne="http://schemas.microsoft.com/office/word/2006/wordml" xmlns:wps="http://schemas.microsoft.com/office/word/2010/wordprocessingShape" mc:Ignorable="w14 w15 w16se w16cid wp14">
+  <w:p>
+    <w:pPr>
+      <w:pStyle w:val="Header"/>
+    </w:pPr>
+  </w:p>
+</w:hdr>
+</file>
+
+<file path=word/header3.xml><?xml version="1.0" encoding="utf-8"?>
+<w:hdr xmlns:wpc="http://schemas.microsoft.com/office/word/2010/wordprocessingCanvas" xmlns:cx="http://schemas.microsoft.com/office/drawing/2014/chartex" xmlns:cx1="http://schemas.microsoft.com/office/drawing/2015/9/8/chartex" xmlns:cx2="http://schemas.microsoft.com/office/drawing/2015/10/21/chartex" xmlns:cx3="http://schemas.microsoft.com/office/drawing/2016/5/9/chartex" xmlns:cx4="http://schemas.microsoft.com/office/drawing/2016/5/10/chartex" xmlns:cx5="http://schemas.microsoft.com/office/drawing/2016/5/11/chartex" xmlns:cx6="http://schemas.microsoft.com/office/drawing/2016/5/12/chartex" xmlns:cx7="http://schemas.microsoft.com/office/drawing/2016/5/13/chartex" xmlns:cx8="http://schemas.microsoft.com/office/drawing/2016/5/14/chartex" xmlns:mc="http://schemas.openxmlformats.org/markup-compatibility/2006" xmlns:aink="http://schemas.microsoft.com/office/drawing/2016/ink" xmlns:am3d="http://schemas.microsoft.com/office/drawing/2017/model3d" xmlns:o="urn:schemas-microsoft-com:office:office" xmlns:r="http://schemas.openxmlformats.org/officeDocument/2006/relationships" xmlns:m="http://schemas.openxmlformats.org/officeDocument/2006/math" xmlns:v="urn:schemas-microsoft-com:vml" xmlns:wp14="http://schemas.microsoft.com/office/word/2010/wordprocessingDrawing" xmlns:wp="http://schemas.openxmlformats.org/drawingml/2006/wordprocessingDrawing" xmlns:w10="urn:schemas-microsoft-com:office:word" xmlns:w="http://schemas.openxmlformats.org/wordprocessingml/2006/main" xmlns:w14="http://schemas.microsoft.com/office/word/2010/wordml" xmlns:w15="http://schemas.microsoft.com/office/word/2012/wordml" xmlns:w16cid="http://schemas.microsoft.com/office/word/2016/wordml/cid" xmlns:w16se="http://schemas.microsoft.com/office/word/2015/wordml/symex" xmlns:wpg="http://schemas.microsoft.com/office/word/2010/wordprocessingGroup" xmlns:wpi="http://schemas.microsoft.com/office/word/2010/wordprocessingInk" xmlns:wne="http://schemas.microsoft.com/office/word/2006/wordml" xmlns:wps="http://schemas.microsoft.com/office/word/2010/wordprocessingShape" mc:Ignorable="w14 w15 w16se w16cid wp14">
+  <w:p>
+    <w:pPr>
+      <w:pStyle w:val="Header"/>
+    </w:pPr>
+  </w:p>
+</w:hdr>
 </file>
 
 <file path=word/numbering.xml><?xml version="1.0" encoding="utf-8"?>

</xml_diff>